<commit_message>
1.0 Update  2º Entrega
</commit_message>
<xml_diff>
--- a/Mod.W.FANI/PropostaFANI_2020.docx
+++ b/Mod.W.FANI/PropostaFANI_2020.docx
@@ -354,51 +354,7 @@
           <w:shd w:val="clear" w:color="auto" w:fill="FFFFFF"/>
         </w:rPr>
         <w:lastRenderedPageBreak/>
-        <w:t xml:space="preserve">Narrativa Interativa consiste em uma história que permite ao público decidir o seu rumo ao interagir com o artefacto de forma direta, através de botões, fala ou diferentes formas dependendo da </w:t>
-      </w:r>
-      <w:proofErr w:type="spellStart"/>
-      <w:r>
-        <w:rPr>
-          <w:rFonts w:asciiTheme="majorHAnsi" w:eastAsia="Times New Roman" w:hAnsiTheme="majorHAnsi" w:cs="Times New Roman"/>
-          <w:spacing w:val="-1"/>
-          <w:sz w:val="24"/>
-          <w:szCs w:val="24"/>
-          <w:shd w:val="clear" w:color="auto" w:fill="FFFFFF"/>
-        </w:rPr>
-        <w:t>mídia</w:t>
-      </w:r>
-      <w:proofErr w:type="spellEnd"/>
-      <w:r>
-        <w:rPr>
-          <w:rFonts w:asciiTheme="majorHAnsi" w:eastAsia="Times New Roman" w:hAnsiTheme="majorHAnsi" w:cs="Times New Roman"/>
-          <w:spacing w:val="-1"/>
-          <w:sz w:val="24"/>
-          <w:szCs w:val="24"/>
-          <w:shd w:val="clear" w:color="auto" w:fill="FFFFFF"/>
-        </w:rPr>
-        <w:t xml:space="preserve"> utilizada, é um tipo de narrativa muito comum em jogos digitais , mas também pode ser encontrada em outras </w:t>
-      </w:r>
-      <w:proofErr w:type="spellStart"/>
-      <w:r>
-        <w:rPr>
-          <w:rFonts w:asciiTheme="majorHAnsi" w:eastAsia="Times New Roman" w:hAnsiTheme="majorHAnsi" w:cs="Times New Roman"/>
-          <w:spacing w:val="-1"/>
-          <w:sz w:val="24"/>
-          <w:szCs w:val="24"/>
-          <w:shd w:val="clear" w:color="auto" w:fill="FFFFFF"/>
-        </w:rPr>
-        <w:t>mídias</w:t>
-      </w:r>
-      <w:proofErr w:type="spellEnd"/>
-      <w:r>
-        <w:rPr>
-          <w:rFonts w:asciiTheme="majorHAnsi" w:eastAsia="Times New Roman" w:hAnsiTheme="majorHAnsi" w:cs="Times New Roman"/>
-          <w:spacing w:val="-1"/>
-          <w:sz w:val="24"/>
-          <w:szCs w:val="24"/>
-          <w:shd w:val="clear" w:color="auto" w:fill="FFFFFF"/>
-        </w:rPr>
-        <w:t xml:space="preserve"> como teatro, literatura e cinema.</w:t>
+        <w:t>Narrativa Interativa consiste em uma história que permite ao público decidir o seu rumo ao interagir com o artefacto de forma direta, através de botões, fala ou diferentes formas dependendo da mídia utilizada, é um tipo de narrativa muito comum em jogos digitais , mas também pode ser encontrada em outras mídias como teatro, literatura e cinema.</w:t>
       </w:r>
     </w:p>
     <w:p>
@@ -552,29 +508,7 @@
           <w:szCs w:val="24"/>
           <w:shd w:val="clear" w:color="auto" w:fill="FFFFFF"/>
         </w:rPr>
-        <w:t>(caixas para texto,setas,..</w:t>
-      </w:r>
-      <w:proofErr w:type="spellStart"/>
-      <w:r>
-        <w:rPr>
-          <w:rFonts w:asciiTheme="majorHAnsi" w:eastAsia="Times New Roman" w:hAnsiTheme="majorHAnsi" w:cs="Times New Roman"/>
-          <w:spacing w:val="-1"/>
-          <w:sz w:val="24"/>
-          <w:szCs w:val="24"/>
-          <w:shd w:val="clear" w:color="auto" w:fill="FFFFFF"/>
-        </w:rPr>
-        <w:t>etc</w:t>
-      </w:r>
-      <w:proofErr w:type="spellEnd"/>
-      <w:r>
-        <w:rPr>
-          <w:rFonts w:asciiTheme="majorHAnsi" w:eastAsia="Times New Roman" w:hAnsiTheme="majorHAnsi" w:cs="Times New Roman"/>
-          <w:spacing w:val="-1"/>
-          <w:sz w:val="24"/>
-          <w:szCs w:val="24"/>
-          <w:shd w:val="clear" w:color="auto" w:fill="FFFFFF"/>
-        </w:rPr>
-        <w:t>) que tornarão</w:t>
+        <w:t>(caixas para texto,setas,..etc) que tornarão</w:t>
       </w:r>
       <w:r>
         <w:rPr>
@@ -700,27 +634,15 @@
         </w:rPr>
         <w:t>[1]</w:t>
       </w:r>
-      <w:proofErr w:type="spellStart"/>
-      <w:r>
-        <w:rPr>
-          <w:rFonts w:asciiTheme="majorHAnsi" w:eastAsia="Times New Roman" w:hAnsiTheme="majorHAnsi" w:cs="Times New Roman"/>
-          <w:spacing w:val="-1"/>
-          <w:sz w:val="24"/>
-          <w:szCs w:val="24"/>
-          <w:shd w:val="clear" w:color="auto" w:fill="FFFFFF"/>
-        </w:rPr>
-        <w:t>Klynt</w:t>
-      </w:r>
-      <w:proofErr w:type="spellEnd"/>
-      <w:r>
-        <w:rPr>
-          <w:rFonts w:asciiTheme="majorHAnsi" w:eastAsia="Times New Roman" w:hAnsiTheme="majorHAnsi" w:cs="Times New Roman"/>
-          <w:spacing w:val="-1"/>
-          <w:sz w:val="24"/>
-          <w:szCs w:val="24"/>
-          <w:shd w:val="clear" w:color="auto" w:fill="FFFFFF"/>
-        </w:rPr>
-        <w:t xml:space="preserve">, </w:t>
+      <w:r>
+        <w:rPr>
+          <w:rFonts w:asciiTheme="majorHAnsi" w:eastAsia="Times New Roman" w:hAnsiTheme="majorHAnsi" w:cs="Times New Roman"/>
+          <w:spacing w:val="-1"/>
+          <w:sz w:val="24"/>
+          <w:szCs w:val="24"/>
+          <w:shd w:val="clear" w:color="auto" w:fill="FFFFFF"/>
+        </w:rPr>
+        <w:t xml:space="preserve">Klynt, </w:t>
       </w:r>
       <w:r>
         <w:rPr>
@@ -732,27 +654,15 @@
         </w:rPr>
         <w:t>[2]</w:t>
       </w:r>
-      <w:proofErr w:type="spellStart"/>
-      <w:r>
-        <w:rPr>
-          <w:rFonts w:asciiTheme="majorHAnsi" w:eastAsia="Times New Roman" w:hAnsiTheme="majorHAnsi" w:cs="Times New Roman"/>
-          <w:spacing w:val="-1"/>
-          <w:sz w:val="24"/>
-          <w:szCs w:val="24"/>
-          <w:shd w:val="clear" w:color="auto" w:fill="FFFFFF"/>
-        </w:rPr>
-        <w:t>Korsakow</w:t>
-      </w:r>
-      <w:proofErr w:type="spellEnd"/>
-      <w:r>
-        <w:rPr>
-          <w:rFonts w:asciiTheme="majorHAnsi" w:eastAsia="Times New Roman" w:hAnsiTheme="majorHAnsi" w:cs="Times New Roman"/>
-          <w:spacing w:val="-1"/>
-          <w:sz w:val="24"/>
-          <w:szCs w:val="24"/>
-          <w:shd w:val="clear" w:color="auto" w:fill="FFFFFF"/>
-        </w:rPr>
-        <w:t xml:space="preserve"> e</w:t>
+      <w:r>
+        <w:rPr>
+          <w:rFonts w:asciiTheme="majorHAnsi" w:eastAsia="Times New Roman" w:hAnsiTheme="majorHAnsi" w:cs="Times New Roman"/>
+          <w:spacing w:val="-1"/>
+          <w:sz w:val="24"/>
+          <w:szCs w:val="24"/>
+          <w:shd w:val="clear" w:color="auto" w:fill="FFFFFF"/>
+        </w:rPr>
+        <w:t>Korsakow e</w:t>
       </w:r>
       <w:r>
         <w:rPr>
@@ -774,27 +684,15 @@
         </w:rPr>
         <w:t>[3]</w:t>
       </w:r>
-      <w:proofErr w:type="spellStart"/>
-      <w:r>
-        <w:rPr>
-          <w:rFonts w:asciiTheme="majorHAnsi" w:eastAsia="Times New Roman" w:hAnsiTheme="majorHAnsi" w:cs="Times New Roman"/>
-          <w:spacing w:val="-1"/>
-          <w:sz w:val="24"/>
-          <w:szCs w:val="24"/>
-          <w:shd w:val="clear" w:color="auto" w:fill="FFFFFF"/>
-        </w:rPr>
-        <w:t>RacontR</w:t>
-      </w:r>
-      <w:proofErr w:type="spellEnd"/>
-      <w:r>
-        <w:rPr>
-          <w:rFonts w:asciiTheme="majorHAnsi" w:eastAsia="Times New Roman" w:hAnsiTheme="majorHAnsi" w:cs="Times New Roman"/>
-          <w:spacing w:val="-1"/>
-          <w:sz w:val="24"/>
-          <w:szCs w:val="24"/>
-          <w:shd w:val="clear" w:color="auto" w:fill="FFFFFF"/>
-        </w:rPr>
-        <w:t xml:space="preserve"> que permitem criar cenários interativos</w:t>
+      <w:r>
+        <w:rPr>
+          <w:rFonts w:asciiTheme="majorHAnsi" w:eastAsia="Times New Roman" w:hAnsiTheme="majorHAnsi" w:cs="Times New Roman"/>
+          <w:spacing w:val="-1"/>
+          <w:sz w:val="24"/>
+          <w:szCs w:val="24"/>
+          <w:shd w:val="clear" w:color="auto" w:fill="FFFFFF"/>
+        </w:rPr>
+        <w:t>RacontR que permitem criar cenários interativos</w:t>
       </w:r>
       <w:r>
         <w:rPr>
@@ -814,29 +712,7 @@
           <w:szCs w:val="24"/>
           <w:shd w:val="clear" w:color="auto" w:fill="FFFFFF"/>
         </w:rPr>
-        <w:t xml:space="preserve">, com a possibilidade de inserir diversos recursos de </w:t>
-      </w:r>
-      <w:proofErr w:type="spellStart"/>
-      <w:r>
-        <w:rPr>
-          <w:rFonts w:asciiTheme="majorHAnsi" w:eastAsia="Times New Roman" w:hAnsiTheme="majorHAnsi" w:cs="Times New Roman"/>
-          <w:spacing w:val="-1"/>
-          <w:sz w:val="24"/>
-          <w:szCs w:val="24"/>
-          <w:shd w:val="clear" w:color="auto" w:fill="FFFFFF"/>
-        </w:rPr>
-        <w:t>midia</w:t>
-      </w:r>
-      <w:proofErr w:type="spellEnd"/>
-      <w:r>
-        <w:rPr>
-          <w:rFonts w:asciiTheme="majorHAnsi" w:eastAsia="Times New Roman" w:hAnsiTheme="majorHAnsi" w:cs="Times New Roman"/>
-          <w:spacing w:val="-1"/>
-          <w:sz w:val="24"/>
-          <w:szCs w:val="24"/>
-          <w:shd w:val="clear" w:color="auto" w:fill="FFFFFF"/>
-        </w:rPr>
-        <w:t xml:space="preserve"> como imagens e vídeos.</w:t>
+        <w:t>, com a possibilidade de inserir diversos recursos de midia como imagens e vídeos.</w:t>
       </w:r>
     </w:p>
     <w:p>
@@ -1216,27 +1092,7 @@
           <w:sz w:val="24"/>
           <w:szCs w:val="24"/>
         </w:rPr>
-        <w:t xml:space="preserve">Depois de </w:t>
-      </w:r>
-      <w:proofErr w:type="spellStart"/>
-      <w:r>
-        <w:rPr>
-          <w:rFonts w:asciiTheme="majorHAnsi" w:eastAsia="Arial" w:hAnsiTheme="majorHAnsi" w:cs="Arial"/>
-          <w:color w:val="000000"/>
-          <w:sz w:val="24"/>
-          <w:szCs w:val="24"/>
-        </w:rPr>
-        <w:t>logado</w:t>
-      </w:r>
-      <w:proofErr w:type="spellEnd"/>
-      <w:r>
-        <w:rPr>
-          <w:rFonts w:asciiTheme="majorHAnsi" w:eastAsia="Arial" w:hAnsiTheme="majorHAnsi" w:cs="Arial"/>
-          <w:color w:val="000000"/>
-          <w:sz w:val="24"/>
-          <w:szCs w:val="24"/>
-        </w:rPr>
-        <w:t>, o roteirista irá para secção de criar narrativas;</w:t>
+        <w:t>Depois de logado, o roteirista irá para secção de criar narrativas;</w:t>
       </w:r>
     </w:p>
     <w:p>
@@ -1458,27 +1314,7 @@
           <w:sz w:val="24"/>
           <w:szCs w:val="24"/>
         </w:rPr>
-        <w:t xml:space="preserve"> caixas das </w:t>
-      </w:r>
-      <w:proofErr w:type="spellStart"/>
-      <w:r>
-        <w:rPr>
-          <w:rFonts w:asciiTheme="majorHAnsi" w:eastAsia="Arial" w:hAnsiTheme="majorHAnsi" w:cs="Arial"/>
-          <w:color w:val="000000"/>
-          <w:sz w:val="24"/>
-          <w:szCs w:val="24"/>
-        </w:rPr>
-        <w:t>acção</w:t>
-      </w:r>
-      <w:proofErr w:type="spellEnd"/>
-      <w:r>
-        <w:rPr>
-          <w:rFonts w:asciiTheme="majorHAnsi" w:eastAsia="Arial" w:hAnsiTheme="majorHAnsi" w:cs="Arial"/>
-          <w:color w:val="000000"/>
-          <w:sz w:val="24"/>
-          <w:szCs w:val="24"/>
-        </w:rPr>
-        <w:t xml:space="preserve"> que adicionou;</w:t>
+        <w:t xml:space="preserve"> caixas das acção que adicionou;</w:t>
       </w:r>
     </w:p>
     <w:p>
@@ -1773,8 +1609,19 @@
           <w:sz w:val="24"/>
           <w:szCs w:val="24"/>
         </w:rPr>
-        <w:t>A seguir roteirista irá consultar a sequência da narrativa de acordo nas ações que irá clicar no decorrer da narrativa.</w:t>
-      </w:r>
+        <w:t xml:space="preserve">A seguir roteirista irá consultar a sequência da narrativa de acordo nas ações que irá </w:t>
+      </w:r>
+      <w:r>
+        <w:rPr>
+          <w:rFonts w:asciiTheme="majorHAnsi" w:eastAsia="Arial" w:hAnsiTheme="majorHAnsi" w:cs="Arial"/>
+          <w:color w:val="000000"/>
+          <w:sz w:val="24"/>
+          <w:szCs w:val="24"/>
+        </w:rPr>
+        <w:t>clicar no decorrer da narrativa;</w:t>
+      </w:r>
+      <w:bookmarkStart w:id="0" w:name="_GoBack"/>
+      <w:bookmarkEnd w:id="0"/>
     </w:p>
     <w:p>
       <w:pPr>
@@ -2236,8 +2083,6 @@
           <w:szCs w:val="20"/>
         </w:rPr>
       </w:pPr>
-      <w:bookmarkStart w:id="0" w:name="_GoBack"/>
-      <w:bookmarkEnd w:id="0"/>
     </w:p>
     <w:p>
       <w:pPr>

</xml_diff>